<commit_message>
Link zu UML hinzugefügt
</commit_message>
<xml_diff>
--- a/U1.docx
+++ b/U1.docx
@@ -419,225 +419,240 @@
           <w:sz w:val="24"/>
         </w:rPr>
       </w:pPr>
-      <w:r>
-        <w:rPr>
-          <w:sz w:val="24"/>
-        </w:rPr>
-        <w:t>Code: Siehe Java in Github</w:t>
-      </w:r>
-    </w:p>
-    <w:p>
-      <w:pPr>
-        <w:rPr>
-          <w:b/>
-          <w:sz w:val="24"/>
-          <w:u w:val="single"/>
-        </w:rPr>
-      </w:pPr>
-      <w:r>
-        <w:rPr>
-          <w:b/>
-          <w:sz w:val="24"/>
-          <w:u w:val="single"/>
-        </w:rPr>
-        <w:t>Nr. 6</w:t>
-      </w:r>
-    </w:p>
-    <w:p>
-      <w:pPr>
-        <w:rPr>
-          <w:sz w:val="24"/>
-        </w:rPr>
-      </w:pPr>
-      <w:r>
-        <w:rPr>
-          <w:sz w:val="24"/>
-        </w:rPr>
-        <w:t xml:space="preserve">Software Design: </w:t>
-      </w:r>
-      <w:r>
-        <w:rPr>
-          <w:sz w:val="24"/>
-        </w:rPr>
-        <w:t>Die Entwicklung des Konzepts der Softwaresystems, welches dann später implementiert wird</w:t>
-      </w:r>
-    </w:p>
-    <w:p>
-      <w:pPr>
-        <w:rPr>
-          <w:sz w:val="24"/>
-        </w:rPr>
-      </w:pPr>
-      <w:r>
-        <w:rPr>
-          <w:sz w:val="24"/>
-        </w:rPr>
-        <w:t>Software Analysis:</w:t>
-      </w:r>
-      <w:r>
-        <w:rPr>
-          <w:sz w:val="24"/>
-        </w:rPr>
-        <w:t xml:space="preserve"> Beobachten von bisher geschriebener Software um Fehler, Performance etc. zu überprüfen</w:t>
-      </w:r>
-    </w:p>
-    <w:p>
-      <w:pPr>
-        <w:rPr>
-          <w:b/>
-          <w:sz w:val="24"/>
-          <w:u w:val="single"/>
-        </w:rPr>
-      </w:pPr>
-    </w:p>
-    <w:p>
-      <w:pPr>
-        <w:rPr>
-          <w:b/>
-          <w:sz w:val="24"/>
-          <w:u w:val="single"/>
-        </w:rPr>
-      </w:pPr>
-    </w:p>
-    <w:p>
-      <w:pPr>
-        <w:rPr>
-          <w:b/>
-          <w:sz w:val="24"/>
-          <w:u w:val="single"/>
-        </w:rPr>
-      </w:pPr>
-    </w:p>
-    <w:p>
-      <w:pPr>
-        <w:rPr>
-          <w:b/>
-          <w:sz w:val="24"/>
-          <w:u w:val="single"/>
-        </w:rPr>
-      </w:pPr>
-      <w:r>
-        <w:rPr>
-          <w:b/>
-          <w:sz w:val="24"/>
-          <w:u w:val="single"/>
-        </w:rPr>
-        <w:lastRenderedPageBreak/>
-        <w:t>Nr. 7</w:t>
-      </w:r>
-    </w:p>
-    <w:p>
-      <w:pPr>
-        <w:rPr>
-          <w:sz w:val="24"/>
-        </w:rPr>
-      </w:pPr>
-      <w:r>
-        <w:rPr>
-          <w:sz w:val="24"/>
-        </w:rPr>
-        <w:t>Software-Design wird bei allen größeren Projekten benötigt. Dies vereinfacht die Zusammenarbeit, unterstützt das Verstehen</w:t>
-      </w:r>
-      <w:r>
-        <w:rPr>
-          <w:sz w:val="24"/>
-        </w:rPr>
-        <w:t xml:space="preserve"> und hilft dabei schnell Fehler zu finden</w:t>
-      </w:r>
-      <w:r>
-        <w:rPr>
-          <w:sz w:val="24"/>
-        </w:rPr>
-        <w:t xml:space="preserve"> und </w:t>
-      </w:r>
-      <w:r>
-        <w:rPr>
-          <w:sz w:val="24"/>
-        </w:rPr>
-        <w:t>auch</w:t>
-      </w:r>
-      <w:r>
-        <w:rPr>
-          <w:sz w:val="24"/>
-        </w:rPr>
-        <w:t xml:space="preserve"> Fehler zu vermeiden.  </w:t>
-      </w:r>
-    </w:p>
-    <w:p>
-      <w:pPr>
-        <w:rPr>
-          <w:sz w:val="24"/>
-        </w:rPr>
-      </w:pPr>
-      <w:r>
-        <w:rPr>
-          <w:sz w:val="24"/>
-        </w:rPr>
-        <w:t xml:space="preserve">Wenn man diesen Schritt auslässt, kann man leicht etwas übersehen </w:t>
-      </w:r>
-      <w:r>
-        <w:rPr>
-          <w:sz w:val="24"/>
-        </w:rPr>
-        <w:t xml:space="preserve">oder man merkt erst nach der Implementierung, dass der Code erst gar nicht funktioniert. </w:t>
-      </w:r>
-    </w:p>
-    <w:p>
-      <w:pPr>
-        <w:rPr>
-          <w:b/>
-          <w:sz w:val="24"/>
-          <w:u w:val="single"/>
-        </w:rPr>
-      </w:pPr>
-      <w:r>
-        <w:rPr>
-          <w:b/>
-          <w:sz w:val="24"/>
-          <w:u w:val="single"/>
-        </w:rPr>
-        <w:t>Nr. 8</w:t>
-      </w:r>
-    </w:p>
-    <w:p>
-      <w:pPr>
-        <w:rPr>
-          <w:sz w:val="24"/>
-        </w:rPr>
-      </w:pPr>
-      <w:r>
-        <w:rPr>
-          <w:sz w:val="24"/>
-        </w:rPr>
-        <w:t xml:space="preserve">Diese 4 Bereiche sind abhängig voneinander. </w:t>
-      </w:r>
-    </w:p>
-    <w:p>
-      <w:pPr>
-        <w:rPr>
-          <w:sz w:val="24"/>
-        </w:rPr>
-      </w:pPr>
-      <w:r>
-        <w:rPr>
-          <w:sz w:val="24"/>
-        </w:rPr>
-        <w:t xml:space="preserve">Beispiel: </w:t>
-      </w:r>
-      <w:r>
-        <w:rPr>
-          <w:sz w:val="24"/>
-        </w:rPr>
-        <w:t>Die Datenbank gibt über eine API Daten her. Diese Daten werden dann von dem Inter</w:t>
-      </w:r>
-      <w:r>
-        <w:rPr>
-          <w:sz w:val="24"/>
-        </w:rPr>
-        <w:t>face aufgegriffen und angezeigt.</w:t>
-      </w:r>
+      <w:hyperlink r:id="rId7" w:history="1">
+        <w:r>
+          <w:rPr>
+            <w:rStyle w:val="Hyperlink"/>
+            <w:sz w:val="24"/>
+          </w:rPr>
+          <w:t>https://lucid.app/lucidchart/3eda4911-0192-4dd9-a8c6-ceef8a33c2e6/edit?viewport_loc=-1892%2C-591%2C2558%2C1130%2C0_0&amp;invitationId=inv_3916ee22-1b50-4787-ac64-9681b245df12</w:t>
+        </w:r>
+      </w:hyperlink>
+    </w:p>
+    <w:p>
+      <w:pPr>
+        <w:rPr>
+          <w:sz w:val="24"/>
+        </w:rPr>
+      </w:pPr>
       <w:bookmarkStart w:id="0" w:name="_GoBack"/>
       <w:bookmarkEnd w:id="0"/>
+      <w:r>
+        <w:rPr>
+          <w:sz w:val="24"/>
+        </w:rPr>
+        <w:t>Code: Siehe Java in Github</w:t>
+      </w:r>
+    </w:p>
+    <w:p>
+      <w:pPr>
+        <w:rPr>
+          <w:b/>
+          <w:sz w:val="24"/>
+          <w:u w:val="single"/>
+        </w:rPr>
+      </w:pPr>
+      <w:r>
+        <w:rPr>
+          <w:b/>
+          <w:sz w:val="24"/>
+          <w:u w:val="single"/>
+        </w:rPr>
+        <w:t>Nr. 6</w:t>
+      </w:r>
+    </w:p>
+    <w:p>
+      <w:pPr>
+        <w:rPr>
+          <w:sz w:val="24"/>
+        </w:rPr>
+      </w:pPr>
+      <w:r>
+        <w:rPr>
+          <w:sz w:val="24"/>
+        </w:rPr>
+        <w:t xml:space="preserve">Software Design: </w:t>
+      </w:r>
+      <w:r>
+        <w:rPr>
+          <w:sz w:val="24"/>
+        </w:rPr>
+        <w:t>Die Entwicklung des Konzepts der Softwaresystems, welches dann später implementiert wird</w:t>
+      </w:r>
+    </w:p>
+    <w:p>
+      <w:pPr>
+        <w:rPr>
+          <w:sz w:val="24"/>
+        </w:rPr>
+      </w:pPr>
+      <w:r>
+        <w:rPr>
+          <w:sz w:val="24"/>
+        </w:rPr>
+        <w:t>Software Analysis:</w:t>
+      </w:r>
+      <w:r>
+        <w:rPr>
+          <w:sz w:val="24"/>
+        </w:rPr>
+        <w:t xml:space="preserve"> Beobachten von bisher geschriebener Software um Fehler, Performance etc. zu überprüfen</w:t>
+      </w:r>
+    </w:p>
+    <w:p>
+      <w:pPr>
+        <w:rPr>
+          <w:b/>
+          <w:sz w:val="24"/>
+          <w:u w:val="single"/>
+        </w:rPr>
+      </w:pPr>
+    </w:p>
+    <w:p>
+      <w:pPr>
+        <w:rPr>
+          <w:b/>
+          <w:sz w:val="24"/>
+          <w:u w:val="single"/>
+        </w:rPr>
+      </w:pPr>
+    </w:p>
+    <w:p>
+      <w:pPr>
+        <w:rPr>
+          <w:b/>
+          <w:sz w:val="24"/>
+          <w:u w:val="single"/>
+        </w:rPr>
+      </w:pPr>
+    </w:p>
+    <w:p>
+      <w:pPr>
+        <w:rPr>
+          <w:b/>
+          <w:sz w:val="24"/>
+          <w:u w:val="single"/>
+        </w:rPr>
+      </w:pPr>
+      <w:r>
+        <w:rPr>
+          <w:b/>
+          <w:sz w:val="24"/>
+          <w:u w:val="single"/>
+        </w:rPr>
+        <w:t>Nr. 7</w:t>
+      </w:r>
+    </w:p>
+    <w:p>
+      <w:pPr>
+        <w:rPr>
+          <w:sz w:val="24"/>
+        </w:rPr>
+      </w:pPr>
+      <w:r>
+        <w:rPr>
+          <w:sz w:val="24"/>
+        </w:rPr>
+        <w:t>Software-Design wird bei allen größeren Projekten benötigt. Dies vereinfacht die Zusammenarbeit, unterstützt das Verstehen</w:t>
+      </w:r>
+      <w:r>
+        <w:rPr>
+          <w:sz w:val="24"/>
+        </w:rPr>
+        <w:t xml:space="preserve"> und hilft dabei schnell Fehler zu finden</w:t>
+      </w:r>
+      <w:r>
+        <w:rPr>
+          <w:sz w:val="24"/>
+        </w:rPr>
+        <w:t xml:space="preserve"> und </w:t>
+      </w:r>
+      <w:r>
+        <w:rPr>
+          <w:sz w:val="24"/>
+        </w:rPr>
+        <w:t>auch</w:t>
+      </w:r>
+      <w:r>
+        <w:rPr>
+          <w:sz w:val="24"/>
+        </w:rPr>
+        <w:t xml:space="preserve"> Fehler zu vermeiden.  </w:t>
+      </w:r>
+    </w:p>
+    <w:p>
+      <w:pPr>
+        <w:rPr>
+          <w:sz w:val="24"/>
+        </w:rPr>
+      </w:pPr>
+      <w:r>
+        <w:rPr>
+          <w:sz w:val="24"/>
+        </w:rPr>
+        <w:t xml:space="preserve">Wenn man diesen Schritt auslässt, kann man leicht etwas übersehen </w:t>
+      </w:r>
+      <w:r>
+        <w:rPr>
+          <w:sz w:val="24"/>
+        </w:rPr>
+        <w:t xml:space="preserve">oder man merkt erst nach der Implementierung, dass der Code erst gar nicht funktioniert. </w:t>
+      </w:r>
+    </w:p>
+    <w:p>
+      <w:pPr>
+        <w:rPr>
+          <w:b/>
+          <w:sz w:val="24"/>
+          <w:u w:val="single"/>
+        </w:rPr>
+      </w:pPr>
+      <w:r>
+        <w:rPr>
+          <w:b/>
+          <w:sz w:val="24"/>
+          <w:u w:val="single"/>
+        </w:rPr>
+        <w:t>Nr. 8</w:t>
+      </w:r>
+    </w:p>
+    <w:p>
+      <w:pPr>
+        <w:rPr>
+          <w:sz w:val="24"/>
+        </w:rPr>
+      </w:pPr>
+      <w:r>
+        <w:rPr>
+          <w:sz w:val="24"/>
+        </w:rPr>
+        <w:t xml:space="preserve">Diese 4 Bereiche sind abhängig voneinander. </w:t>
+      </w:r>
+    </w:p>
+    <w:p>
+      <w:pPr>
+        <w:rPr>
+          <w:sz w:val="24"/>
+        </w:rPr>
+      </w:pPr>
+      <w:r>
+        <w:rPr>
+          <w:sz w:val="24"/>
+        </w:rPr>
+        <w:t xml:space="preserve">Beispiel: </w:t>
+      </w:r>
+      <w:r>
+        <w:rPr>
+          <w:sz w:val="24"/>
+        </w:rPr>
+        <w:t>Die Datenbank gibt über eine API Daten her. Diese Daten werden dann von dem Inter</w:t>
+      </w:r>
+      <w:r>
+        <w:rPr>
+          <w:sz w:val="24"/>
+        </w:rPr>
+        <w:t>face aufgegriffen und angezeigt.</w:t>
+      </w:r>
     </w:p>
     <w:sectPr>
       <w:pgSz w:w="11906" w:h="16838"/>
@@ -1070,6 +1085,17 @@
     <w:semiHidden/>
     <w:unhideWhenUsed/>
   </w:style>
+  <w:style w:type="character" w:styleId="Hyperlink">
+    <w:name w:val="Hyperlink"/>
+    <w:basedOn w:val="Absatz-Standardschriftart"/>
+    <w:uiPriority w:val="99"/>
+    <w:unhideWhenUsed/>
+    <w:rsid w:val="00C31A81"/>
+    <w:rPr>
+      <w:color w:val="0563C1" w:themeColor="hyperlink"/>
+      <w:u w:val="single"/>
+    </w:rPr>
+  </w:style>
 </w:styles>
 </file>
 

</xml_diff>